<commit_message>
handling list under dropdown
</commit_message>
<xml_diff>
--- a/note/Web Scraping Course Structure.docx
+++ b/note/Web Scraping Course Structure.docx
@@ -5,6 +5,7 @@
     <w:p>
       <w:pPr>
         <w:spacing w:line="276" w:lineRule="auto"/>
+        <w:ind w:firstLine="720"/>
         <w:jc w:val="center"/>
         <w:rPr>
           <w:b/>
@@ -20,16 +21,7 @@
           <w:sz w:val="32"/>
           <w:szCs w:val="32"/>
         </w:rPr>
-        <w:t>Web Scraping Course Structure</w:t>
-      </w:r>
-      <w:r>
-        <w:rPr>
-          <w:b/>
-          <w:bCs/>
-          <w:sz w:val="32"/>
-          <w:szCs w:val="32"/>
-        </w:rPr>
-        <w:t xml:space="preserve"> (Basic to Advance)</w:t>
+        <w:t>Web Scraping Course Structure (Basic to Advance)</w:t>
       </w:r>
     </w:p>
     <w:p>

</xml_diff>

<commit_message>
scarping e-commerce site and store data into excel file
</commit_message>
<xml_diff>
--- a/note/Web Scraping Course Structure.docx
+++ b/note/Web Scraping Course Structure.docx
@@ -165,19 +165,36 @@
       <w:r>
         <w:t>, select)</w:t>
       </w:r>
-    </w:p>
-    <w:p>
-      <w:pPr>
-        <w:pStyle w:val="ListParagraph"/>
-        <w:numPr>
-          <w:ilvl w:val="0"/>
-          <w:numId w:val="2"/>
-        </w:numPr>
-        <w:spacing w:line="276" w:lineRule="auto"/>
-      </w:pPr>
-      <w:r>
-        <w:t>Handling different HTML elements (tables, lists, forms)</w:t>
-      </w:r>
+      <w:r>
+        <w:t xml:space="preserve"> </w:t>
+      </w:r>
+    </w:p>
+    <w:p>
+      <w:pPr>
+        <w:pStyle w:val="ListParagraph"/>
+        <w:numPr>
+          <w:ilvl w:val="0"/>
+          <w:numId w:val="2"/>
+        </w:numPr>
+        <w:spacing w:line="276" w:lineRule="auto"/>
+      </w:pPr>
+      <w:r>
+        <w:t xml:space="preserve">Handling different HTML elements (tables, lists, </w:t>
+      </w:r>
+      <w:proofErr w:type="gramStart"/>
+      <w:r>
+        <w:t>forms)</w:t>
+      </w:r>
+      <w:r>
+        <w:t xml:space="preserve">  </w:t>
+      </w:r>
+      <w:r>
+        <w:rPr>
+          <w:rFonts w:ascii="Segoe UI Emoji" w:hAnsi="Segoe UI Emoji" w:cs="Segoe UI Emoji"/>
+        </w:rPr>
+        <w:t>✅</w:t>
+      </w:r>
+      <w:proofErr w:type="gramEnd"/>
     </w:p>
     <w:p>
       <w:pPr>

</xml_diff>